<commit_message>
Control signals part 2
</commit_message>
<xml_diff>
--- a/Instruction.docx
+++ b/Instruction.docx
@@ -407,9 +407,6 @@
             <w:pPr>
               <w:jc w:val="center"/>
             </w:pPr>
-            <w:r>
-              <w:t>00000</w:t>
-            </w:r>
           </w:p>
         </w:tc>
         <w:tc>
@@ -763,6 +760,11 @@
             <w:pPr>
               <w:jc w:val="center"/>
             </w:pPr>
+            <w:proofErr w:type="spellStart"/>
+            <w:r>
+              <w:t>Rdst</w:t>
+            </w:r>
+            <w:proofErr w:type="spellEnd"/>
           </w:p>
         </w:tc>
         <w:tc>
@@ -773,6 +775,9 @@
             <w:pPr>
               <w:jc w:val="center"/>
             </w:pPr>
+            <w:r>
+              <w:t>XXX</w:t>
+            </w:r>
           </w:p>
         </w:tc>
         <w:tc>
@@ -783,6 +788,9 @@
             <w:pPr>
               <w:jc w:val="center"/>
             </w:pPr>
+            <w:r>
+              <w:t>XXX</w:t>
+            </w:r>
           </w:p>
         </w:tc>
         <w:tc>
@@ -867,6 +875,9 @@
             <w:pPr>
               <w:jc w:val="center"/>
             </w:pPr>
+            <w:r>
+              <w:t>XXX</w:t>
+            </w:r>
           </w:p>
         </w:tc>
         <w:tc>
@@ -877,6 +888,9 @@
             <w:pPr>
               <w:jc w:val="center"/>
             </w:pPr>
+            <w:r>
+              <w:t>XXX</w:t>
+            </w:r>
           </w:p>
         </w:tc>
         <w:tc>
@@ -887,6 +901,11 @@
             <w:pPr>
               <w:jc w:val="center"/>
             </w:pPr>
+            <w:proofErr w:type="spellStart"/>
+            <w:r>
+              <w:t>Rdst</w:t>
+            </w:r>
+            <w:proofErr w:type="spellEnd"/>
           </w:p>
         </w:tc>
         <w:tc>
@@ -987,6 +1006,11 @@
             <w:pPr>
               <w:jc w:val="center"/>
             </w:pPr>
+            <w:proofErr w:type="spellStart"/>
+            <w:r>
+              <w:t>Rsrc</w:t>
+            </w:r>
+            <w:proofErr w:type="spellEnd"/>
           </w:p>
         </w:tc>
         <w:tc>
@@ -997,6 +1021,9 @@
             <w:pPr>
               <w:jc w:val="center"/>
             </w:pPr>
+            <w:r>
+              <w:t>XXX</w:t>
+            </w:r>
           </w:p>
         </w:tc>
         <w:tc>
@@ -1007,6 +1034,11 @@
             <w:pPr>
               <w:jc w:val="center"/>
             </w:pPr>
+            <w:proofErr w:type="spellStart"/>
+            <w:r>
+              <w:t>Rdst</w:t>
+            </w:r>
+            <w:proofErr w:type="spellEnd"/>
           </w:p>
         </w:tc>
         <w:tc>
@@ -1107,6 +1139,11 @@
             <w:pPr>
               <w:jc w:val="center"/>
             </w:pPr>
+            <w:proofErr w:type="spellStart"/>
+            <w:r>
+              <w:t>Rsrc</w:t>
+            </w:r>
+            <w:proofErr w:type="spellEnd"/>
           </w:p>
         </w:tc>
         <w:tc>
@@ -1117,6 +1154,11 @@
             <w:pPr>
               <w:jc w:val="center"/>
             </w:pPr>
+            <w:proofErr w:type="spellStart"/>
+            <w:r>
+              <w:t>Rdst</w:t>
+            </w:r>
+            <w:proofErr w:type="spellEnd"/>
           </w:p>
         </w:tc>
         <w:tc>
@@ -1127,6 +1169,9 @@
             <w:pPr>
               <w:jc w:val="center"/>
             </w:pPr>
+            <w:r>
+              <w:t>XXX</w:t>
+            </w:r>
           </w:p>
         </w:tc>
         <w:tc>

</xml_diff>